<commit_message>
Chapter: Descripcion del sistema
</commit_message>
<xml_diff>
--- a/documentation/GeneraciónTablas.docx
+++ b/documentation/GeneraciónTablas.docx
@@ -161,13 +161,37 @@
         <w:rPr>
           <w:lang w:val="es-ES"/>
         </w:rPr>
-        <w:t>, sentencia</w:t>
-      </w:r>
-      <w:r>
-        <w:rPr>
-          <w:lang w:val="es-ES"/>
-        </w:rPr>
-        <w:t xml:space="preserve">s, </w:t>
+        <w:t xml:space="preserve">, </w:t>
+      </w:r>
+      <w:r>
+        <w:rPr>
+          <w:lang w:val="es-ES"/>
+        </w:rPr>
+        <w:t xml:space="preserve">definiciones de métodos, </w:t>
+      </w:r>
+      <w:r>
+        <w:rPr>
+          <w:lang w:val="es-ES"/>
+        </w:rPr>
+        <w:t>sentencia</w:t>
+      </w:r>
+      <w:r>
+        <w:rPr>
+          <w:lang w:val="es-ES"/>
+        </w:rPr>
+        <w:t>s</w:t>
+      </w:r>
+      <w:r>
+        <w:rPr>
+          <w:lang w:val="es-ES"/>
+        </w:rPr>
+        <w:t xml:space="preserve"> y</w:t>
+      </w:r>
+      <w:r>
+        <w:rPr>
+          <w:lang w:val="es-ES"/>
+        </w:rPr>
+        <w:t xml:space="preserve"> </w:t>
       </w:r>
       <w:r>
         <w:rPr>
@@ -11673,7 +11697,15 @@
         <w:t>:</w:t>
       </w:r>
       <w:r>
-        <w:t xml:space="preserve"> Características </w:t>
+        <w:t xml:space="preserve"> </w:t>
+      </w:r>
+      <w:proofErr w:type="spellStart"/>
+      <w:r>
+        <w:t>Características</w:t>
+      </w:r>
+      <w:proofErr w:type="spellEnd"/>
+      <w:r>
+        <w:t xml:space="preserve"> </w:t>
       </w:r>
       <w:bookmarkEnd w:id="22"/>
       <w:r>
@@ -13151,8 +13183,13 @@
         </w:rPr>
         <w:t xml:space="preserve">: </w:t>
       </w:r>
-      <w:r>
-        <w:t xml:space="preserve">Características de </w:t>
+      <w:proofErr w:type="spellStart"/>
+      <w:r>
+        <w:t>Características</w:t>
+      </w:r>
+      <w:proofErr w:type="spellEnd"/>
+      <w:r>
+        <w:t xml:space="preserve"> de </w:t>
       </w:r>
       <w:bookmarkEnd w:id="25"/>
       <w:proofErr w:type="spellStart"/>
@@ -19288,8 +19325,13 @@
         <w:t>:</w:t>
       </w:r>
       <w:r>
-        <w:t xml:space="preserve"> Características</w:t>
-      </w:r>
+        <w:t xml:space="preserve"> </w:t>
+      </w:r>
+      <w:proofErr w:type="spellStart"/>
+      <w:r>
+        <w:t>Características</w:t>
+      </w:r>
+      <w:proofErr w:type="spellEnd"/>
       <w:r>
         <w:t xml:space="preserve"> de </w:t>
       </w:r>
@@ -32969,6 +33011,12 @@
 </file>
 
 <file path=customXml/item1.xml><?xml version="1.0" encoding="utf-8"?>
+<go:gDocsCustomXmlDataStorage xmlns:go="http://customooxmlschemas.google.com/" xmlns:r="http://schemas.openxmlformats.org/officeDocument/2006/relationships">
+  <go:docsCustomData xmlns:go="http://customooxmlschemas.google.com/" roundtripDataSignature="AMtx7mj6eTTlcsOuScUR+b/Ssy1fbgRAMA==">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</go:docsCustomData>
+</go:gDocsCustomXmlDataStorage>
+</file>
+
+<file path=customXml/item2.xml><?xml version="1.0" encoding="utf-8"?>
 <b:Sources xmlns:b="http://schemas.openxmlformats.org/officeDocument/2006/bibliography" xmlns="http://schemas.openxmlformats.org/officeDocument/2006/bibliography" SelectedStyle="\ISO690Nmerical.XSL" StyleName="IEEE" Version="1987">
   <b:Source>
     <b:Tag>Ins15</b:Tag>
@@ -32994,25 +33042,19 @@
 </b:Sources>
 </file>
 
-<file path=customXml/item2.xml><?xml version="1.0" encoding="utf-8"?>
-<go:gDocsCustomXmlDataStorage xmlns:go="http://customooxmlschemas.google.com/" xmlns:r="http://schemas.openxmlformats.org/officeDocument/2006/relationships">
-  <go:docsCustomData xmlns:go="http://customooxmlschemas.google.com/" roundtripDataSignature="AMtx7mj6eTTlcsOuScUR+b/Ssy1fbgRAMA==">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</go:docsCustomData>
-</go:gDocsCustomXmlDataStorage>
-</file>
-
 <file path=customXml/itemProps1.xml><?xml version="1.0" encoding="utf-8"?>
-<ds:datastoreItem xmlns:ds="http://schemas.openxmlformats.org/officeDocument/2006/customXml" ds:itemID="{0EA27E8E-1BB7-6549-AA4A-E1F7E8BE216D}">
-  <ds:schemaRefs>
-    <ds:schemaRef ds:uri="http://schemas.openxmlformats.org/officeDocument/2006/bibliography"/>
-  </ds:schemaRefs>
-</ds:datastoreItem>
-</file>
-
-<file path=customXml/itemProps2.xml><?xml version="1.0" encoding="utf-8"?>
 <ds:datastoreItem xmlns:ds="http://schemas.openxmlformats.org/officeDocument/2006/customXml" ds:itemID="{11111111-1234-1234-1234-123412341234}">
   <ds:schemaRefs>
     <ds:schemaRef ds:uri="http://customooxmlschemas.google.com/"/>
     <ds:schemaRef ds:uri="http://schemas.openxmlformats.org/officeDocument/2006/relationships"/>
   </ds:schemaRefs>
 </ds:datastoreItem>
+</file>
+
+<file path=customXml/itemProps2.xml><?xml version="1.0" encoding="utf-8"?>
+<ds:datastoreItem xmlns:ds="http://schemas.openxmlformats.org/officeDocument/2006/customXml" ds:itemID="{0EA27E8E-1BB7-6549-AA4A-E1F7E8BE216D}">
+  <ds:schemaRefs>
+    <ds:schemaRef ds:uri="http://schemas.openxmlformats.org/officeDocument/2006/bibliography"/>
+  </ds:schemaRefs>
+</ds:datastoreItem>
 </file>
</xml_diff>